<commit_message>
added sad monk + bug fix to leave game
</commit_message>
<xml_diff>
--- a/Deliveries/View Documentation.docx
+++ b/Deliveries/View Documentation.docx
@@ -462,6 +462,243 @@
           <w:lang w:val="en-US"/>
         </w:rPr>
       </w:pPr>
+      <w:r>
+        <w:rPr>
+          <w:noProof/>
+        </w:rPr>
+        <w:drawing>
+          <wp:anchor distT="0" distB="0" distL="114300" distR="114300" simplePos="0" relativeHeight="251658240" behindDoc="0" locked="0" layoutInCell="1" allowOverlap="1" wp14:anchorId="31C3A336" wp14:editId="282325D2">
+            <wp:simplePos x="0" y="0"/>
+            <wp:positionH relativeFrom="margin">
+              <wp:posOffset>19050</wp:posOffset>
+            </wp:positionH>
+            <wp:positionV relativeFrom="paragraph">
+              <wp:posOffset>17780</wp:posOffset>
+            </wp:positionV>
+            <wp:extent cx="3067050" cy="2018030"/>
+            <wp:effectExtent l="0" t="0" r="0" b="1270"/>
+            <wp:wrapThrough wrapText="bothSides">
+              <wp:wrapPolygon edited="0">
+                <wp:start x="0" y="0"/>
+                <wp:lineTo x="0" y="21410"/>
+                <wp:lineTo x="21466" y="21410"/>
+                <wp:lineTo x="21466" y="0"/>
+                <wp:lineTo x="0" y="0"/>
+              </wp:wrapPolygon>
+            </wp:wrapThrough>
+            <wp:docPr id="1280595120" name="Immagine 1" descr="Immagine che contiene testo, schermata, Carattere, logo&#10;&#10;Descrizione generata automaticamente"/>
+            <wp:cNvGraphicFramePr>
+              <a:graphicFrameLocks xmlns:a="http://schemas.openxmlformats.org/drawingml/2006/main" noChangeAspect="1"/>
+            </wp:cNvGraphicFramePr>
+            <a:graphic xmlns:a="http://schemas.openxmlformats.org/drawingml/2006/main">
+              <a:graphicData uri="http://schemas.openxmlformats.org/drawingml/2006/picture">
+                <pic:pic xmlns:pic="http://schemas.openxmlformats.org/drawingml/2006/picture">
+                  <pic:nvPicPr>
+                    <pic:cNvPr id="1280595120" name="Immagine 1" descr="Immagine che contiene testo, schermata, Carattere, logo&#10;&#10;Descrizione generata automaticamente"/>
+                    <pic:cNvPicPr/>
+                  </pic:nvPicPr>
+                  <pic:blipFill>
+                    <a:blip r:embed="rId4">
+                      <a:extLst>
+                        <a:ext uri="{28A0092B-C50C-407E-A947-70E740481C1C}">
+                          <a14:useLocalDpi xmlns:a14="http://schemas.microsoft.com/office/drawing/2010/main" val="0"/>
+                        </a:ext>
+                      </a:extLst>
+                    </a:blip>
+                    <a:stretch>
+                      <a:fillRect/>
+                    </a:stretch>
+                  </pic:blipFill>
+                  <pic:spPr>
+                    <a:xfrm>
+                      <a:off x="0" y="0"/>
+                      <a:ext cx="3067050" cy="2018030"/>
+                    </a:xfrm>
+                    <a:prstGeom prst="rect">
+                      <a:avLst/>
+                    </a:prstGeom>
+                  </pic:spPr>
+                </pic:pic>
+              </a:graphicData>
+            </a:graphic>
+            <wp14:sizeRelH relativeFrom="margin">
+              <wp14:pctWidth>0</wp14:pctWidth>
+            </wp14:sizeRelH>
+            <wp14:sizeRelV relativeFrom="margin">
+              <wp14:pctHeight>0</wp14:pctHeight>
+            </wp14:sizeRelV>
+          </wp:anchor>
+        </w:drawing>
+      </w:r>
+    </w:p>
+    <w:p>
+      <w:pPr>
+        <w:pStyle w:val="Corpotesto"/>
+        <w:rPr>
+          <w:lang w:val="en-US"/>
+        </w:rPr>
+      </w:pPr>
+    </w:p>
+    <w:p>
+      <w:pPr>
+        <w:pStyle w:val="Corpotesto"/>
+        <w:rPr>
+          <w:lang w:val="en-US"/>
+        </w:rPr>
+      </w:pPr>
+    </w:p>
+    <w:p>
+      <w:pPr>
+        <w:pStyle w:val="Corpotesto"/>
+        <w:rPr>
+          <w:lang w:val="en-US"/>
+        </w:rPr>
+      </w:pPr>
+    </w:p>
+    <w:p>
+      <w:pPr>
+        <w:pStyle w:val="Corpotesto"/>
+        <w:rPr>
+          <w:lang w:val="en-US"/>
+        </w:rPr>
+      </w:pPr>
+    </w:p>
+    <w:p>
+      <w:pPr>
+        <w:pStyle w:val="Corpotesto"/>
+        <w:rPr>
+          <w:lang w:val="en-US"/>
+        </w:rPr>
+      </w:pPr>
+    </w:p>
+    <w:p>
+      <w:pPr>
+        <w:pStyle w:val="Corpotesto"/>
+        <w:rPr>
+          <w:lang w:val="en-US"/>
+        </w:rPr>
+      </w:pPr>
+    </w:p>
+    <w:p>
+      <w:pPr>
+        <w:pStyle w:val="Corpotesto"/>
+        <w:rPr>
+          <w:i/>
+          <w:iCs/>
+          <w:lang w:val="en-US"/>
+        </w:rPr>
+      </w:pPr>
+      <w:r>
+        <w:rPr>
+          <w:i/>
+          <w:iCs/>
+          <w:lang w:val="en-US"/>
+        </w:rPr>
+        <w:t>The Main Menu</w:t>
+      </w:r>
+      <w:r>
+        <w:rPr>
+          <w:i/>
+          <w:iCs/>
+          <w:lang w:val="en-US"/>
+        </w:rPr>
+        <w:t>.</w:t>
+      </w:r>
+    </w:p>
+    <w:p>
+      <w:pPr>
+        <w:pStyle w:val="Corpotesto"/>
+        <w:rPr>
+          <w:lang w:val="en-US"/>
+        </w:rPr>
+      </w:pPr>
+      <w:r>
+        <w:rPr>
+          <w:noProof/>
+        </w:rPr>
+        <w:lastRenderedPageBreak/>
+        <w:drawing>
+          <wp:inline distT="0" distB="0" distL="0" distR="0" wp14:anchorId="0913BDC2" wp14:editId="65385011">
+            <wp:extent cx="6123071" cy="3752850"/>
+            <wp:effectExtent l="0" t="0" r="0" b="0"/>
+            <wp:docPr id="50068053" name="Immagine 1" descr="Immagine che contiene schermata, testo, quadrato, Rettangolo&#10;&#10;Descrizione generata automaticamente"/>
+            <wp:cNvGraphicFramePr>
+              <a:graphicFrameLocks xmlns:a="http://schemas.openxmlformats.org/drawingml/2006/main" noChangeAspect="1"/>
+            </wp:cNvGraphicFramePr>
+            <a:graphic xmlns:a="http://schemas.openxmlformats.org/drawingml/2006/main">
+              <a:graphicData uri="http://schemas.openxmlformats.org/drawingml/2006/picture">
+                <pic:pic xmlns:pic="http://schemas.openxmlformats.org/drawingml/2006/picture">
+                  <pic:nvPicPr>
+                    <pic:cNvPr id="50068053" name="Immagine 1" descr="Immagine che contiene schermata, testo, quadrato, Rettangolo&#10;&#10;Descrizione generata automaticamente"/>
+                    <pic:cNvPicPr/>
+                  </pic:nvPicPr>
+                  <pic:blipFill>
+                    <a:blip r:embed="rId5">
+                      <a:extLst>
+                        <a:ext uri="{28A0092B-C50C-407E-A947-70E740481C1C}">
+                          <a14:useLocalDpi xmlns:a14="http://schemas.microsoft.com/office/drawing/2010/main" val="0"/>
+                        </a:ext>
+                      </a:extLst>
+                    </a:blip>
+                    <a:stretch>
+                      <a:fillRect/>
+                    </a:stretch>
+                  </pic:blipFill>
+                  <pic:spPr>
+                    <a:xfrm>
+                      <a:off x="0" y="0"/>
+                      <a:ext cx="6132349" cy="3758536"/>
+                    </a:xfrm>
+                    <a:prstGeom prst="rect">
+                      <a:avLst/>
+                    </a:prstGeom>
+                  </pic:spPr>
+                </pic:pic>
+              </a:graphicData>
+            </a:graphic>
+          </wp:inline>
+        </w:drawing>
+      </w:r>
+    </w:p>
+    <w:p>
+      <w:pPr>
+        <w:pStyle w:val="Corpotesto"/>
+        <w:rPr>
+          <w:lang w:val="en-US"/>
+        </w:rPr>
+      </w:pPr>
+    </w:p>
+    <w:p>
+      <w:pPr>
+        <w:pStyle w:val="Corpotesto"/>
+        <w:rPr>
+          <w:lang w:val="en-US"/>
+        </w:rPr>
+      </w:pPr>
+      <w:r>
+        <w:rPr>
+          <w:i/>
+          <w:iCs/>
+          <w:lang w:val="en-US"/>
+        </w:rPr>
+        <w:t>The gameboard</w:t>
+      </w:r>
+      <w:r>
+        <w:rPr>
+          <w:i/>
+          <w:iCs/>
+          <w:lang w:val="en-US"/>
+        </w:rPr>
+        <w:t>. The user can also with the two buttons flip all the cards in his hand (to place them face down) and center the starter card inside of the pane.</w:t>
+      </w:r>
+    </w:p>
+    <w:p>
+      <w:pPr>
+        <w:pStyle w:val="Corpotesto"/>
+        <w:rPr>
+          <w:lang w:val="en-US"/>
+        </w:rPr>
+      </w:pPr>
     </w:p>
     <w:p>
       <w:pPr>
@@ -474,39 +711,21 @@
         <w:rPr>
           <w:lang w:val="en-US"/>
         </w:rPr>
-        <w:t>T</w:t>
-      </w:r>
-      <w:r>
-        <w:rPr>
-          <w:lang w:val="en-US"/>
-        </w:rPr>
-        <w:t>UI</w:t>
-      </w:r>
-      <w:r>
-        <w:rPr>
-          <w:lang w:val="en-US"/>
-        </w:rPr>
-        <w:t>/CLI</w:t>
-      </w:r>
-    </w:p>
-    <w:p>
-      <w:pPr>
-        <w:pStyle w:val="Corpotesto"/>
-        <w:rPr>
-          <w:lang w:val="en-US"/>
-        </w:rPr>
-      </w:pPr>
-      <w:r>
-        <w:rPr>
-          <w:lang w:val="en-US"/>
-        </w:rPr>
-        <w:t xml:space="preserve">The </w:t>
-      </w:r>
-      <w:r>
-        <w:rPr>
-          <w:lang w:val="en-US"/>
-        </w:rPr>
-        <w:t xml:space="preserve">Terminal User Interface implements a </w:t>
+        <w:t>TUI/CLI</w:t>
+      </w:r>
+    </w:p>
+    <w:p>
+      <w:pPr>
+        <w:pStyle w:val="Corpotesto"/>
+        <w:rPr>
+          <w:lang w:val="en-US"/>
+        </w:rPr>
+      </w:pPr>
+      <w:r>
+        <w:rPr>
+          <w:lang w:val="en-US"/>
+        </w:rPr>
+        <w:t xml:space="preserve">The Terminal User Interface implements a </w:t>
       </w:r>
       <w:proofErr w:type="spellStart"/>
       <w:r>
@@ -615,6 +834,355 @@
           <w:lang w:val="en-US"/>
         </w:rPr>
         <w:t>see the corner disposition or to check placement conditions, he can do that trough the “info &lt;CardId&gt;” command.</w:t>
+      </w:r>
+      <w:r>
+        <w:rPr>
+          <w:lang w:val="en-US"/>
+        </w:rPr>
+        <w:t xml:space="preserve"> </w:t>
+      </w:r>
+    </w:p>
+    <w:p>
+      <w:pPr>
+        <w:pStyle w:val="Corpotesto"/>
+        <w:rPr>
+          <w:lang w:val="en-US"/>
+        </w:rPr>
+      </w:pPr>
+    </w:p>
+    <w:p>
+      <w:pPr>
+        <w:pStyle w:val="Corpotesto"/>
+        <w:rPr>
+          <w:lang w:val="en-US"/>
+        </w:rPr>
+      </w:pPr>
+    </w:p>
+    <w:p>
+      <w:pPr>
+        <w:pStyle w:val="Corpotesto"/>
+        <w:rPr>
+          <w:lang w:val="en-US"/>
+        </w:rPr>
+      </w:pPr>
+    </w:p>
+    <w:p>
+      <w:pPr>
+        <w:pStyle w:val="Corpotesto"/>
+        <w:rPr>
+          <w:lang w:val="en-US"/>
+        </w:rPr>
+      </w:pPr>
+      <w:r>
+        <w:rPr>
+          <w:noProof/>
+        </w:rPr>
+        <w:drawing>
+          <wp:anchor distT="0" distB="0" distL="114300" distR="114300" simplePos="0" relativeHeight="251659264" behindDoc="0" locked="0" layoutInCell="1" allowOverlap="1" wp14:anchorId="5F630A28" wp14:editId="5BEC3C2A">
+            <wp:simplePos x="0" y="0"/>
+            <wp:positionH relativeFrom="margin">
+              <wp:posOffset>-28575</wp:posOffset>
+            </wp:positionH>
+            <wp:positionV relativeFrom="paragraph">
+              <wp:posOffset>-773430</wp:posOffset>
+            </wp:positionV>
+            <wp:extent cx="3257550" cy="2286000"/>
+            <wp:effectExtent l="0" t="0" r="0" b="0"/>
+            <wp:wrapThrough wrapText="bothSides">
+              <wp:wrapPolygon edited="0">
+                <wp:start x="0" y="0"/>
+                <wp:lineTo x="0" y="21420"/>
+                <wp:lineTo x="21474" y="21420"/>
+                <wp:lineTo x="21474" y="0"/>
+                <wp:lineTo x="0" y="0"/>
+              </wp:wrapPolygon>
+            </wp:wrapThrough>
+            <wp:docPr id="1277185145" name="Immagine 1" descr="Immagine che contiene testo, schermata, diagramma, Carattere&#10;&#10;Descrizione generata automaticamente"/>
+            <wp:cNvGraphicFramePr>
+              <a:graphicFrameLocks xmlns:a="http://schemas.openxmlformats.org/drawingml/2006/main" noChangeAspect="1"/>
+            </wp:cNvGraphicFramePr>
+            <a:graphic xmlns:a="http://schemas.openxmlformats.org/drawingml/2006/main">
+              <a:graphicData uri="http://schemas.openxmlformats.org/drawingml/2006/picture">
+                <pic:pic xmlns:pic="http://schemas.openxmlformats.org/drawingml/2006/picture">
+                  <pic:nvPicPr>
+                    <pic:cNvPr id="1277185145" name="Immagine 1" descr="Immagine che contiene testo, schermata, diagramma, Carattere&#10;&#10;Descrizione generata automaticamente"/>
+                    <pic:cNvPicPr/>
+                  </pic:nvPicPr>
+                  <pic:blipFill>
+                    <a:blip r:embed="rId6">
+                      <a:extLst>
+                        <a:ext uri="{28A0092B-C50C-407E-A947-70E740481C1C}">
+                          <a14:useLocalDpi xmlns:a14="http://schemas.microsoft.com/office/drawing/2010/main" val="0"/>
+                        </a:ext>
+                      </a:extLst>
+                    </a:blip>
+                    <a:stretch>
+                      <a:fillRect/>
+                    </a:stretch>
+                  </pic:blipFill>
+                  <pic:spPr>
+                    <a:xfrm>
+                      <a:off x="0" y="0"/>
+                      <a:ext cx="3257550" cy="2286000"/>
+                    </a:xfrm>
+                    <a:prstGeom prst="rect">
+                      <a:avLst/>
+                    </a:prstGeom>
+                  </pic:spPr>
+                </pic:pic>
+              </a:graphicData>
+            </a:graphic>
+          </wp:anchor>
+        </w:drawing>
+      </w:r>
+    </w:p>
+    <w:p>
+      <w:pPr>
+        <w:pStyle w:val="Corpotesto"/>
+        <w:rPr>
+          <w:lang w:val="en-US"/>
+        </w:rPr>
+      </w:pPr>
+    </w:p>
+    <w:p>
+      <w:pPr>
+        <w:pStyle w:val="Corpotesto"/>
+        <w:rPr>
+          <w:lang w:val="en-US"/>
+        </w:rPr>
+      </w:pPr>
+    </w:p>
+    <w:p>
+      <w:pPr>
+        <w:pStyle w:val="Corpotesto"/>
+        <w:rPr>
+          <w:i/>
+          <w:iCs/>
+          <w:lang w:val="en-US"/>
+        </w:rPr>
+      </w:pPr>
+      <w:r>
+        <w:rPr>
+          <w:i/>
+          <w:iCs/>
+          <w:lang w:val="en-US"/>
+        </w:rPr>
+        <w:t>A card when it’s printed with the info command.</w:t>
+      </w:r>
+    </w:p>
+    <w:p>
+      <w:pPr>
+        <w:pStyle w:val="NormaleWeb"/>
+        <w:rPr>
+          <w:lang w:val="en-US"/>
+        </w:rPr>
+      </w:pPr>
+    </w:p>
+    <w:p>
+      <w:pPr>
+        <w:pStyle w:val="Corpotesto"/>
+        <w:rPr>
+          <w:lang w:val="en-US"/>
+        </w:rPr>
+      </w:pPr>
+      <w:r>
+        <w:rPr>
+          <w:noProof/>
+        </w:rPr>
+        <w:lastRenderedPageBreak/>
+        <w:drawing>
+          <wp:anchor distT="0" distB="0" distL="114300" distR="114300" simplePos="0" relativeHeight="251660288" behindDoc="0" locked="0" layoutInCell="1" allowOverlap="1" wp14:anchorId="0B8A07F6" wp14:editId="52E17BC3">
+            <wp:simplePos x="0" y="0"/>
+            <wp:positionH relativeFrom="margin">
+              <wp:align>left</wp:align>
+            </wp:positionH>
+            <wp:positionV relativeFrom="paragraph">
+              <wp:posOffset>0</wp:posOffset>
+            </wp:positionV>
+            <wp:extent cx="5314950" cy="3811905"/>
+            <wp:effectExtent l="0" t="0" r="0" b="0"/>
+            <wp:wrapThrough wrapText="bothSides">
+              <wp:wrapPolygon edited="0">
+                <wp:start x="0" y="0"/>
+                <wp:lineTo x="0" y="21481"/>
+                <wp:lineTo x="21523" y="21481"/>
+                <wp:lineTo x="21523" y="0"/>
+                <wp:lineTo x="0" y="0"/>
+              </wp:wrapPolygon>
+            </wp:wrapThrough>
+            <wp:docPr id="1228218440" name="Immagine 1" descr="Immagine che contiene testo, schermata, software, Software multimediale&#10;&#10;Descrizione generata automaticamente"/>
+            <wp:cNvGraphicFramePr>
+              <a:graphicFrameLocks xmlns:a="http://schemas.openxmlformats.org/drawingml/2006/main" noChangeAspect="1"/>
+            </wp:cNvGraphicFramePr>
+            <a:graphic xmlns:a="http://schemas.openxmlformats.org/drawingml/2006/main">
+              <a:graphicData uri="http://schemas.openxmlformats.org/drawingml/2006/picture">
+                <pic:pic xmlns:pic="http://schemas.openxmlformats.org/drawingml/2006/picture">
+                  <pic:nvPicPr>
+                    <pic:cNvPr id="1228218440" name="Immagine 1" descr="Immagine che contiene testo, schermata, software, Software multimediale&#10;&#10;Descrizione generata automaticamente"/>
+                    <pic:cNvPicPr/>
+                  </pic:nvPicPr>
+                  <pic:blipFill>
+                    <a:blip r:embed="rId7">
+                      <a:extLst>
+                        <a:ext uri="{28A0092B-C50C-407E-A947-70E740481C1C}">
+                          <a14:useLocalDpi xmlns:a14="http://schemas.microsoft.com/office/drawing/2010/main" val="0"/>
+                        </a:ext>
+                      </a:extLst>
+                    </a:blip>
+                    <a:stretch>
+                      <a:fillRect/>
+                    </a:stretch>
+                  </pic:blipFill>
+                  <pic:spPr>
+                    <a:xfrm>
+                      <a:off x="0" y="0"/>
+                      <a:ext cx="5331177" cy="3823858"/>
+                    </a:xfrm>
+                    <a:prstGeom prst="rect">
+                      <a:avLst/>
+                    </a:prstGeom>
+                  </pic:spPr>
+                </pic:pic>
+              </a:graphicData>
+            </a:graphic>
+            <wp14:sizeRelH relativeFrom="margin">
+              <wp14:pctWidth>0</wp14:pctWidth>
+            </wp14:sizeRelH>
+            <wp14:sizeRelV relativeFrom="margin">
+              <wp14:pctHeight>0</wp14:pctHeight>
+            </wp14:sizeRelV>
+          </wp:anchor>
+        </w:drawing>
+      </w:r>
+    </w:p>
+    <w:p>
+      <w:pPr>
+        <w:pStyle w:val="Corpotesto"/>
+        <w:rPr>
+          <w:lang w:val="en-US"/>
+        </w:rPr>
+      </w:pPr>
+    </w:p>
+    <w:p>
+      <w:pPr>
+        <w:pStyle w:val="Corpotesto"/>
+        <w:rPr>
+          <w:lang w:val="en-US"/>
+        </w:rPr>
+      </w:pPr>
+    </w:p>
+    <w:p>
+      <w:pPr>
+        <w:pStyle w:val="Corpotesto"/>
+        <w:rPr>
+          <w:lang w:val="en-US"/>
+        </w:rPr>
+      </w:pPr>
+    </w:p>
+    <w:p>
+      <w:pPr>
+        <w:pStyle w:val="Corpotesto"/>
+        <w:rPr>
+          <w:lang w:val="en-US"/>
+        </w:rPr>
+      </w:pPr>
+    </w:p>
+    <w:p>
+      <w:pPr>
+        <w:pStyle w:val="Corpotesto"/>
+        <w:rPr>
+          <w:lang w:val="en-US"/>
+        </w:rPr>
+      </w:pPr>
+    </w:p>
+    <w:p>
+      <w:pPr>
+        <w:pStyle w:val="Corpotesto"/>
+        <w:rPr>
+          <w:lang w:val="en-US"/>
+        </w:rPr>
+      </w:pPr>
+    </w:p>
+    <w:p>
+      <w:pPr>
+        <w:pStyle w:val="Corpotesto"/>
+        <w:rPr>
+          <w:lang w:val="en-US"/>
+        </w:rPr>
+      </w:pPr>
+    </w:p>
+    <w:p>
+      <w:pPr>
+        <w:pStyle w:val="Corpotesto"/>
+        <w:rPr>
+          <w:lang w:val="en-US"/>
+        </w:rPr>
+      </w:pPr>
+    </w:p>
+    <w:p>
+      <w:pPr>
+        <w:pStyle w:val="Corpotesto"/>
+        <w:rPr>
+          <w:lang w:val="en-US"/>
+        </w:rPr>
+      </w:pPr>
+    </w:p>
+    <w:p>
+      <w:pPr>
+        <w:pStyle w:val="Corpotesto"/>
+        <w:rPr>
+          <w:lang w:val="en-US"/>
+        </w:rPr>
+      </w:pPr>
+    </w:p>
+    <w:p>
+      <w:pPr>
+        <w:pStyle w:val="Corpotesto"/>
+        <w:rPr>
+          <w:lang w:val="en-US"/>
+        </w:rPr>
+      </w:pPr>
+    </w:p>
+    <w:p>
+      <w:pPr>
+        <w:pStyle w:val="Corpotesto"/>
+        <w:rPr>
+          <w:lang w:val="en-US"/>
+        </w:rPr>
+      </w:pPr>
+    </w:p>
+    <w:p>
+      <w:pPr>
+        <w:pStyle w:val="Corpotesto"/>
+        <w:rPr>
+          <w:lang w:val="en-US"/>
+        </w:rPr>
+      </w:pPr>
+    </w:p>
+    <w:p>
+      <w:pPr>
+        <w:pStyle w:val="Corpotesto"/>
+        <w:rPr>
+          <w:lang w:val="en-US"/>
+        </w:rPr>
+      </w:pPr>
+    </w:p>
+    <w:p>
+      <w:pPr>
+        <w:pStyle w:val="Corpotesto"/>
+        <w:rPr>
+          <w:i/>
+          <w:iCs/>
+          <w:lang w:val="en-US"/>
+        </w:rPr>
+      </w:pPr>
+      <w:r>
+        <w:rPr>
+          <w:i/>
+          <w:iCs/>
+          <w:lang w:val="en-US"/>
+        </w:rPr>
+        <w:t>The CLI version of the gameboard.</w:t>
       </w:r>
     </w:p>
     <w:sectPr>
@@ -1579,6 +2147,25 @@
     <w:uiPriority w:val="99"/>
     <w:rsid w:val="00F7209E"/>
   </w:style>
+  <w:style w:type="paragraph" w:styleId="NormaleWeb">
+    <w:name w:val="Normal (Web)"/>
+    <w:basedOn w:val="Normale"/>
+    <w:uiPriority w:val="99"/>
+    <w:semiHidden/>
+    <w:unhideWhenUsed/>
+    <w:rsid w:val="00056EE2"/>
+    <w:pPr>
+      <w:spacing w:before="100" w:beforeAutospacing="1" w:after="100" w:afterAutospacing="1" w:line="240" w:lineRule="auto"/>
+    </w:pPr>
+    <w:rPr>
+      <w:rFonts w:ascii="Times New Roman" w:eastAsia="Times New Roman" w:hAnsi="Times New Roman" w:cs="Times New Roman"/>
+      <w:kern w:val="0"/>
+      <w:sz w:val="24"/>
+      <w:szCs w:val="24"/>
+      <w:lang w:eastAsia="it-IT"/>
+      <w14:ligatures w14:val="none"/>
+    </w:rPr>
+  </w:style>
 </w:styles>
 </file>
 

</xml_diff>